<commit_message>
Added performance assesment of each member
</commit_message>
<xml_diff>
--- a/docs/First deliverable/ITEM 1 - Workgroup report DP2-G1-L4.docx
+++ b/docs/First deliverable/ITEM 1 - Workgroup report DP2-G1-L4.docx
@@ -152,7 +152,7 @@
             <w:rStyle w:val="Hipervnculo"/>
             <w:lang w:val="es-ES"/>
           </w:rPr>
-          <w:t>https://github.com/GuilleX7/Acme-One/</w:t>
+          <w:t>https://github.com/rodddella/Acme-One/</w:t>
         </w:r>
       </w:hyperlink>
     </w:p>
@@ -697,8 +697,21 @@
             </w:rPr>
           </w:pPr>
           <w:r>
-            <w:t>Summary</w:t>
+            <w:t xml:space="preserve">Table </w:t>
           </w:r>
+          <w:proofErr w:type="spellStart"/>
+          <w:r>
+            <w:t>of</w:t>
+          </w:r>
+          <w:proofErr w:type="spellEnd"/>
+          <w:r>
+            <w:t xml:space="preserve"> </w:t>
+          </w:r>
+          <w:proofErr w:type="spellStart"/>
+          <w:r>
+            <w:t>contents</w:t>
+          </w:r>
+          <w:proofErr w:type="spellEnd"/>
           <w:r>
             <w:rPr>
               <w:rFonts w:asciiTheme="minorHAnsi" w:hAnsiTheme="minorHAnsi" w:cstheme="minorHAnsi"/>
@@ -748,13 +761,13 @@
               <w:lang w:val="es-ES" w:eastAsia="es-ES"/>
             </w:rPr>
           </w:pPr>
-          <w:hyperlink w:anchor="_Toc66209010" w:history="1">
+          <w:hyperlink w:anchor="_Toc66813093" w:history="1">
             <w:r>
               <w:rPr>
                 <w:rStyle w:val="Hipervnculo"/>
                 <w:noProof/>
               </w:rPr>
-              <w:t>Recruitment</w:t>
+              <w:t>Summary</w:t>
             </w:r>
             <w:r>
               <w:rPr>
@@ -775,7 +788,7 @@
                 <w:noProof/>
                 <w:webHidden/>
               </w:rPr>
-              <w:instrText xml:space="preserve"> PAGEREF _Toc66209010 \h </w:instrText>
+              <w:instrText xml:space="preserve"> PAGEREF _Toc66813093 \h </w:instrText>
             </w:r>
             <w:r>
               <w:rPr>
@@ -822,13 +835,13 @@
               <w:lang w:val="es-ES" w:eastAsia="es-ES"/>
             </w:rPr>
           </w:pPr>
-          <w:hyperlink w:anchor="_Toc66209011" w:history="1">
+          <w:hyperlink w:anchor="_Toc66813094" w:history="1">
             <w:r>
               <w:rPr>
                 <w:rStyle w:val="Hipervnculo"/>
                 <w:noProof/>
               </w:rPr>
-              <w:t>Members</w:t>
+              <w:t>Recruitment</w:t>
             </w:r>
             <w:r>
               <w:rPr>
@@ -849,7 +862,7 @@
                 <w:noProof/>
                 <w:webHidden/>
               </w:rPr>
-              <w:instrText xml:space="preserve"> PAGEREF _Toc66209011 \h </w:instrText>
+              <w:instrText xml:space="preserve"> PAGEREF _Toc66813094 \h </w:instrText>
             </w:r>
             <w:r>
               <w:rPr>
@@ -870,294 +883,6 @@
                 <w:webHidden/>
               </w:rPr>
               <w:t>2</w:t>
-            </w:r>
-            <w:r>
-              <w:rPr>
-                <w:noProof/>
-                <w:webHidden/>
-              </w:rPr>
-              <w:fldChar w:fldCharType="end"/>
-            </w:r>
-          </w:hyperlink>
-        </w:p>
-        <w:p>
-          <w:pPr>
-            <w:pStyle w:val="TDC2"/>
-            <w:tabs>
-              <w:tab w:val="right" w:leader="dot" w:pos="8494"/>
-            </w:tabs>
-            <w:rPr>
-              <w:rFonts w:eastAsiaTheme="minorEastAsia" w:cstheme="minorBidi"/>
-              <w:bCs w:val="0"/>
-              <w:i w:val="0"/>
-              <w:noProof/>
-              <w:lang w:val="es-ES" w:eastAsia="es-ES"/>
-            </w:rPr>
-          </w:pPr>
-          <w:hyperlink w:anchor="_Toc66209012" w:history="1">
-            <w:r>
-              <w:rPr>
-                <w:rStyle w:val="Hipervnculo"/>
-                <w:noProof/>
-              </w:rPr>
-              <w:t>Guillermo Diz Gil</w:t>
-            </w:r>
-            <w:r>
-              <w:rPr>
-                <w:noProof/>
-                <w:webHidden/>
-              </w:rPr>
-              <w:tab/>
-            </w:r>
-            <w:r>
-              <w:rPr>
-                <w:noProof/>
-                <w:webHidden/>
-              </w:rPr>
-              <w:fldChar w:fldCharType="begin"/>
-            </w:r>
-            <w:r>
-              <w:rPr>
-                <w:noProof/>
-                <w:webHidden/>
-              </w:rPr>
-              <w:instrText xml:space="preserve"> PAGEREF _Toc66209012 \h </w:instrText>
-            </w:r>
-            <w:r>
-              <w:rPr>
-                <w:noProof/>
-                <w:webHidden/>
-              </w:rPr>
-            </w:r>
-            <w:r>
-              <w:rPr>
-                <w:noProof/>
-                <w:webHidden/>
-              </w:rPr>
-              <w:fldChar w:fldCharType="separate"/>
-            </w:r>
-            <w:r>
-              <w:rPr>
-                <w:noProof/>
-                <w:webHidden/>
-              </w:rPr>
-              <w:t>2</w:t>
-            </w:r>
-            <w:r>
-              <w:rPr>
-                <w:noProof/>
-                <w:webHidden/>
-              </w:rPr>
-              <w:fldChar w:fldCharType="end"/>
-            </w:r>
-          </w:hyperlink>
-        </w:p>
-        <w:p>
-          <w:pPr>
-            <w:pStyle w:val="TDC2"/>
-            <w:tabs>
-              <w:tab w:val="right" w:leader="dot" w:pos="8494"/>
-            </w:tabs>
-            <w:rPr>
-              <w:rFonts w:eastAsiaTheme="minorEastAsia" w:cstheme="minorBidi"/>
-              <w:bCs w:val="0"/>
-              <w:i w:val="0"/>
-              <w:noProof/>
-              <w:lang w:val="es-ES" w:eastAsia="es-ES"/>
-            </w:rPr>
-          </w:pPr>
-          <w:hyperlink w:anchor="_Toc66209013" w:history="1">
-            <w:r>
-              <w:rPr>
-                <w:rStyle w:val="Hipervnculo"/>
-                <w:noProof/>
-              </w:rPr>
-              <w:t>Francisco Rodríguez Pérez</w:t>
-            </w:r>
-            <w:r>
-              <w:rPr>
-                <w:noProof/>
-                <w:webHidden/>
-              </w:rPr>
-              <w:tab/>
-            </w:r>
-            <w:r>
-              <w:rPr>
-                <w:noProof/>
-                <w:webHidden/>
-              </w:rPr>
-              <w:fldChar w:fldCharType="begin"/>
-            </w:r>
-            <w:r>
-              <w:rPr>
-                <w:noProof/>
-                <w:webHidden/>
-              </w:rPr>
-              <w:instrText xml:space="preserve"> PAGEREF _Toc66209013 \h </w:instrText>
-            </w:r>
-            <w:r>
-              <w:rPr>
-                <w:noProof/>
-                <w:webHidden/>
-              </w:rPr>
-            </w:r>
-            <w:r>
-              <w:rPr>
-                <w:noProof/>
-                <w:webHidden/>
-              </w:rPr>
-              <w:fldChar w:fldCharType="separate"/>
-            </w:r>
-            <w:r>
-              <w:rPr>
-                <w:noProof/>
-                <w:webHidden/>
-              </w:rPr>
-              <w:t>3</w:t>
-            </w:r>
-            <w:r>
-              <w:rPr>
-                <w:noProof/>
-                <w:webHidden/>
-              </w:rPr>
-              <w:fldChar w:fldCharType="end"/>
-            </w:r>
-          </w:hyperlink>
-        </w:p>
-        <w:p>
-          <w:pPr>
-            <w:pStyle w:val="TDC2"/>
-            <w:tabs>
-              <w:tab w:val="right" w:leader="dot" w:pos="8494"/>
-            </w:tabs>
-            <w:rPr>
-              <w:rFonts w:eastAsiaTheme="minorEastAsia" w:cstheme="minorBidi"/>
-              <w:bCs w:val="0"/>
-              <w:i w:val="0"/>
-              <w:noProof/>
-              <w:lang w:val="es-ES" w:eastAsia="es-ES"/>
-            </w:rPr>
-          </w:pPr>
-          <w:hyperlink w:anchor="_Toc66209014" w:history="1">
-            <w:r>
-              <w:rPr>
-                <w:rStyle w:val="Hipervnculo"/>
-                <w:noProof/>
-              </w:rPr>
-              <w:t>Carmen María Muñoz Pérez</w:t>
-            </w:r>
-            <w:r>
-              <w:rPr>
-                <w:noProof/>
-                <w:webHidden/>
-              </w:rPr>
-              <w:tab/>
-            </w:r>
-            <w:r>
-              <w:rPr>
-                <w:noProof/>
-                <w:webHidden/>
-              </w:rPr>
-              <w:fldChar w:fldCharType="begin"/>
-            </w:r>
-            <w:r>
-              <w:rPr>
-                <w:noProof/>
-                <w:webHidden/>
-              </w:rPr>
-              <w:instrText xml:space="preserve"> PAGEREF _Toc66209014 \h </w:instrText>
-            </w:r>
-            <w:r>
-              <w:rPr>
-                <w:noProof/>
-                <w:webHidden/>
-              </w:rPr>
-            </w:r>
-            <w:r>
-              <w:rPr>
-                <w:noProof/>
-                <w:webHidden/>
-              </w:rPr>
-              <w:fldChar w:fldCharType="separate"/>
-            </w:r>
-            <w:r>
-              <w:rPr>
-                <w:noProof/>
-                <w:webHidden/>
-              </w:rPr>
-              <w:t>4</w:t>
-            </w:r>
-            <w:r>
-              <w:rPr>
-                <w:noProof/>
-                <w:webHidden/>
-              </w:rPr>
-              <w:fldChar w:fldCharType="end"/>
-            </w:r>
-          </w:hyperlink>
-        </w:p>
-        <w:p>
-          <w:pPr>
-            <w:pStyle w:val="TDC2"/>
-            <w:tabs>
-              <w:tab w:val="right" w:leader="dot" w:pos="8494"/>
-            </w:tabs>
-            <w:rPr>
-              <w:rFonts w:eastAsiaTheme="minorEastAsia" w:cstheme="minorBidi"/>
-              <w:bCs w:val="0"/>
-              <w:i w:val="0"/>
-              <w:noProof/>
-              <w:lang w:val="es-ES" w:eastAsia="es-ES"/>
-            </w:rPr>
-          </w:pPr>
-          <w:hyperlink w:anchor="_Toc66209015" w:history="1">
-            <w:r>
-              <w:rPr>
-                <w:rStyle w:val="Hipervnculo"/>
-                <w:noProof/>
-              </w:rPr>
-              <w:t>George Laurentiu Bogdan</w:t>
-            </w:r>
-            <w:r>
-              <w:rPr>
-                <w:noProof/>
-                <w:webHidden/>
-              </w:rPr>
-              <w:tab/>
-            </w:r>
-            <w:r>
-              <w:rPr>
-                <w:noProof/>
-                <w:webHidden/>
-              </w:rPr>
-              <w:fldChar w:fldCharType="begin"/>
-            </w:r>
-            <w:r>
-              <w:rPr>
-                <w:noProof/>
-                <w:webHidden/>
-              </w:rPr>
-              <w:instrText xml:space="preserve"> PAGEREF _Toc66209015 \h </w:instrText>
-            </w:r>
-            <w:r>
-              <w:rPr>
-                <w:noProof/>
-                <w:webHidden/>
-              </w:rPr>
-            </w:r>
-            <w:r>
-              <w:rPr>
-                <w:noProof/>
-                <w:webHidden/>
-              </w:rPr>
-              <w:fldChar w:fldCharType="separate"/>
-            </w:r>
-            <w:r>
-              <w:rPr>
-                <w:noProof/>
-                <w:webHidden/>
-              </w:rPr>
-              <w:t>5</w:t>
             </w:r>
             <w:r>
               <w:rPr>
@@ -1184,12 +909,374 @@
               <w:lang w:val="es-ES" w:eastAsia="es-ES"/>
             </w:rPr>
           </w:pPr>
-          <w:hyperlink w:anchor="_Toc66209016" w:history="1">
+          <w:hyperlink w:anchor="_Toc66813095" w:history="1">
             <w:r>
               <w:rPr>
                 <w:rStyle w:val="Hipervnculo"/>
                 <w:noProof/>
               </w:rPr>
+              <w:t>Members</w:t>
+            </w:r>
+            <w:r>
+              <w:rPr>
+                <w:noProof/>
+                <w:webHidden/>
+              </w:rPr>
+              <w:tab/>
+            </w:r>
+            <w:r>
+              <w:rPr>
+                <w:noProof/>
+                <w:webHidden/>
+              </w:rPr>
+              <w:fldChar w:fldCharType="begin"/>
+            </w:r>
+            <w:r>
+              <w:rPr>
+                <w:noProof/>
+                <w:webHidden/>
+              </w:rPr>
+              <w:instrText xml:space="preserve"> PAGEREF _Toc66813095 \h </w:instrText>
+            </w:r>
+            <w:r>
+              <w:rPr>
+                <w:noProof/>
+                <w:webHidden/>
+              </w:rPr>
+            </w:r>
+            <w:r>
+              <w:rPr>
+                <w:noProof/>
+                <w:webHidden/>
+              </w:rPr>
+              <w:fldChar w:fldCharType="separate"/>
+            </w:r>
+            <w:r>
+              <w:rPr>
+                <w:noProof/>
+                <w:webHidden/>
+              </w:rPr>
+              <w:t>3</w:t>
+            </w:r>
+            <w:r>
+              <w:rPr>
+                <w:noProof/>
+                <w:webHidden/>
+              </w:rPr>
+              <w:fldChar w:fldCharType="end"/>
+            </w:r>
+          </w:hyperlink>
+        </w:p>
+        <w:p>
+          <w:pPr>
+            <w:pStyle w:val="TDC2"/>
+            <w:tabs>
+              <w:tab w:val="right" w:leader="dot" w:pos="8494"/>
+            </w:tabs>
+            <w:rPr>
+              <w:rFonts w:eastAsiaTheme="minorEastAsia" w:cstheme="minorBidi"/>
+              <w:bCs w:val="0"/>
+              <w:i w:val="0"/>
+              <w:noProof/>
+              <w:lang w:val="es-ES" w:eastAsia="es-ES"/>
+            </w:rPr>
+          </w:pPr>
+          <w:hyperlink w:anchor="_Toc66813096" w:history="1">
+            <w:r>
+              <w:rPr>
+                <w:rStyle w:val="Hipervnculo"/>
+                <w:noProof/>
+              </w:rPr>
+              <w:t>Guillermo Diz Gil</w:t>
+            </w:r>
+            <w:r>
+              <w:rPr>
+                <w:noProof/>
+                <w:webHidden/>
+              </w:rPr>
+              <w:tab/>
+            </w:r>
+            <w:r>
+              <w:rPr>
+                <w:noProof/>
+                <w:webHidden/>
+              </w:rPr>
+              <w:fldChar w:fldCharType="begin"/>
+            </w:r>
+            <w:r>
+              <w:rPr>
+                <w:noProof/>
+                <w:webHidden/>
+              </w:rPr>
+              <w:instrText xml:space="preserve"> PAGEREF _Toc66813096 \h </w:instrText>
+            </w:r>
+            <w:r>
+              <w:rPr>
+                <w:noProof/>
+                <w:webHidden/>
+              </w:rPr>
+            </w:r>
+            <w:r>
+              <w:rPr>
+                <w:noProof/>
+                <w:webHidden/>
+              </w:rPr>
+              <w:fldChar w:fldCharType="separate"/>
+            </w:r>
+            <w:r>
+              <w:rPr>
+                <w:noProof/>
+                <w:webHidden/>
+              </w:rPr>
+              <w:t>3</w:t>
+            </w:r>
+            <w:r>
+              <w:rPr>
+                <w:noProof/>
+                <w:webHidden/>
+              </w:rPr>
+              <w:fldChar w:fldCharType="end"/>
+            </w:r>
+          </w:hyperlink>
+        </w:p>
+        <w:p>
+          <w:pPr>
+            <w:pStyle w:val="TDC2"/>
+            <w:tabs>
+              <w:tab w:val="right" w:leader="dot" w:pos="8494"/>
+            </w:tabs>
+            <w:rPr>
+              <w:rFonts w:eastAsiaTheme="minorEastAsia" w:cstheme="minorBidi"/>
+              <w:bCs w:val="0"/>
+              <w:i w:val="0"/>
+              <w:noProof/>
+              <w:lang w:val="es-ES" w:eastAsia="es-ES"/>
+            </w:rPr>
+          </w:pPr>
+          <w:hyperlink w:anchor="_Toc66813097" w:history="1">
+            <w:r>
+              <w:rPr>
+                <w:rStyle w:val="Hipervnculo"/>
+                <w:noProof/>
+              </w:rPr>
+              <w:t>Francisco Rodríguez Pérez</w:t>
+            </w:r>
+            <w:r>
+              <w:rPr>
+                <w:noProof/>
+                <w:webHidden/>
+              </w:rPr>
+              <w:tab/>
+            </w:r>
+            <w:r>
+              <w:rPr>
+                <w:noProof/>
+                <w:webHidden/>
+              </w:rPr>
+              <w:fldChar w:fldCharType="begin"/>
+            </w:r>
+            <w:r>
+              <w:rPr>
+                <w:noProof/>
+                <w:webHidden/>
+              </w:rPr>
+              <w:instrText xml:space="preserve"> PAGEREF _Toc66813097 \h </w:instrText>
+            </w:r>
+            <w:r>
+              <w:rPr>
+                <w:noProof/>
+                <w:webHidden/>
+              </w:rPr>
+            </w:r>
+            <w:r>
+              <w:rPr>
+                <w:noProof/>
+                <w:webHidden/>
+              </w:rPr>
+              <w:fldChar w:fldCharType="separate"/>
+            </w:r>
+            <w:r>
+              <w:rPr>
+                <w:noProof/>
+                <w:webHidden/>
+              </w:rPr>
+              <w:t>4</w:t>
+            </w:r>
+            <w:r>
+              <w:rPr>
+                <w:noProof/>
+                <w:webHidden/>
+              </w:rPr>
+              <w:fldChar w:fldCharType="end"/>
+            </w:r>
+          </w:hyperlink>
+        </w:p>
+        <w:p>
+          <w:pPr>
+            <w:pStyle w:val="TDC2"/>
+            <w:tabs>
+              <w:tab w:val="right" w:leader="dot" w:pos="8494"/>
+            </w:tabs>
+            <w:rPr>
+              <w:rFonts w:eastAsiaTheme="minorEastAsia" w:cstheme="minorBidi"/>
+              <w:bCs w:val="0"/>
+              <w:i w:val="0"/>
+              <w:noProof/>
+              <w:lang w:val="es-ES" w:eastAsia="es-ES"/>
+            </w:rPr>
+          </w:pPr>
+          <w:hyperlink w:anchor="_Toc66813098" w:history="1">
+            <w:r>
+              <w:rPr>
+                <w:rStyle w:val="Hipervnculo"/>
+                <w:noProof/>
+              </w:rPr>
+              <w:t>Carmen María Muñoz Pérez</w:t>
+            </w:r>
+            <w:r>
+              <w:rPr>
+                <w:noProof/>
+                <w:webHidden/>
+              </w:rPr>
+              <w:tab/>
+            </w:r>
+            <w:r>
+              <w:rPr>
+                <w:noProof/>
+                <w:webHidden/>
+              </w:rPr>
+              <w:fldChar w:fldCharType="begin"/>
+            </w:r>
+            <w:r>
+              <w:rPr>
+                <w:noProof/>
+                <w:webHidden/>
+              </w:rPr>
+              <w:instrText xml:space="preserve"> PAGEREF _Toc66813098 \h </w:instrText>
+            </w:r>
+            <w:r>
+              <w:rPr>
+                <w:noProof/>
+                <w:webHidden/>
+              </w:rPr>
+            </w:r>
+            <w:r>
+              <w:rPr>
+                <w:noProof/>
+                <w:webHidden/>
+              </w:rPr>
+              <w:fldChar w:fldCharType="separate"/>
+            </w:r>
+            <w:r>
+              <w:rPr>
+                <w:noProof/>
+                <w:webHidden/>
+              </w:rPr>
+              <w:t>5</w:t>
+            </w:r>
+            <w:r>
+              <w:rPr>
+                <w:noProof/>
+                <w:webHidden/>
+              </w:rPr>
+              <w:fldChar w:fldCharType="end"/>
+            </w:r>
+          </w:hyperlink>
+        </w:p>
+        <w:p>
+          <w:pPr>
+            <w:pStyle w:val="TDC2"/>
+            <w:tabs>
+              <w:tab w:val="right" w:leader="dot" w:pos="8494"/>
+            </w:tabs>
+            <w:rPr>
+              <w:rFonts w:eastAsiaTheme="minorEastAsia" w:cstheme="minorBidi"/>
+              <w:bCs w:val="0"/>
+              <w:i w:val="0"/>
+              <w:noProof/>
+              <w:lang w:val="es-ES" w:eastAsia="es-ES"/>
+            </w:rPr>
+          </w:pPr>
+          <w:hyperlink w:anchor="_Toc66813099" w:history="1">
+            <w:r>
+              <w:rPr>
+                <w:rStyle w:val="Hipervnculo"/>
+                <w:noProof/>
+              </w:rPr>
+              <w:t>George Laurentiu Bogdan</w:t>
+            </w:r>
+            <w:r>
+              <w:rPr>
+                <w:noProof/>
+                <w:webHidden/>
+              </w:rPr>
+              <w:tab/>
+            </w:r>
+            <w:r>
+              <w:rPr>
+                <w:noProof/>
+                <w:webHidden/>
+              </w:rPr>
+              <w:fldChar w:fldCharType="begin"/>
+            </w:r>
+            <w:r>
+              <w:rPr>
+                <w:noProof/>
+                <w:webHidden/>
+              </w:rPr>
+              <w:instrText xml:space="preserve"> PAGEREF _Toc66813099 \h </w:instrText>
+            </w:r>
+            <w:r>
+              <w:rPr>
+                <w:noProof/>
+                <w:webHidden/>
+              </w:rPr>
+            </w:r>
+            <w:r>
+              <w:rPr>
+                <w:noProof/>
+                <w:webHidden/>
+              </w:rPr>
+              <w:fldChar w:fldCharType="separate"/>
+            </w:r>
+            <w:r>
+              <w:rPr>
+                <w:noProof/>
+                <w:webHidden/>
+              </w:rPr>
+              <w:t>6</w:t>
+            </w:r>
+            <w:r>
+              <w:rPr>
+                <w:noProof/>
+                <w:webHidden/>
+              </w:rPr>
+              <w:fldChar w:fldCharType="end"/>
+            </w:r>
+          </w:hyperlink>
+        </w:p>
+        <w:p>
+          <w:pPr>
+            <w:pStyle w:val="TDC1"/>
+            <w:tabs>
+              <w:tab w:val="right" w:leader="dot" w:pos="8494"/>
+            </w:tabs>
+            <w:rPr>
+              <w:rFonts w:eastAsiaTheme="minorEastAsia" w:cstheme="minorBidi"/>
+              <w:bCs w:val="0"/>
+              <w:iCs w:val="0"/>
+              <w:noProof/>
+              <w:sz w:val="22"/>
+              <w:szCs w:val="22"/>
+              <w:lang w:val="es-ES" w:eastAsia="es-ES"/>
+            </w:rPr>
+          </w:pPr>
+          <w:hyperlink w:anchor="_Toc66813100" w:history="1">
+            <w:r>
+              <w:rPr>
+                <w:rStyle w:val="Hipervnculo"/>
+                <w:noProof/>
+              </w:rPr>
               <w:t>Responsibility agreement</w:t>
             </w:r>
             <w:r>
@@ -1211,7 +1298,7 @@
                 <w:noProof/>
                 <w:webHidden/>
               </w:rPr>
-              <w:instrText xml:space="preserve"> PAGEREF _Toc66209016 \h </w:instrText>
+              <w:instrText xml:space="preserve"> PAGEREF _Toc66813100 \h </w:instrText>
             </w:r>
             <w:r>
               <w:rPr>
@@ -1231,7 +1318,7 @@
                 <w:noProof/>
                 <w:webHidden/>
               </w:rPr>
-              <w:t>6</w:t>
+              <w:t>7</w:t>
             </w:r>
             <w:r>
               <w:rPr>
@@ -1253,7 +1340,8 @@
               <w:szCs w:val="24"/>
             </w:rPr>
             <w:sectPr>
-              <w:footerReference w:type="first" r:id="rId12"/>
+              <w:footerReference w:type="default" r:id="rId12"/>
+              <w:footerReference w:type="first" r:id="rId13"/>
               <w:pgSz w:w="11906" w:h="16838"/>
               <w:pgMar w:top="1417" w:right="1701" w:bottom="1417" w:left="1701" w:header="708" w:footer="708" w:gutter="0"/>
               <w:cols w:space="708"/>
@@ -1274,29 +1362,74 @@
     </w:sdt>
     <w:p>
       <w:pPr>
+        <w:pStyle w:val="Ttulo1"/>
+        <w:rPr>
+          <w:rStyle w:val="Ttulo1Car"/>
+        </w:rPr>
+      </w:pPr>
+      <w:bookmarkStart w:id="8" w:name="_Toc66813093"/>
+      <w:r>
+        <w:rPr>
+          <w:rStyle w:val="Ttulo1Car"/>
+        </w:rPr>
+        <w:lastRenderedPageBreak/>
+        <w:t>Summary</w:t>
+      </w:r>
+      <w:bookmarkEnd w:id="8"/>
+    </w:p>
+    <w:p/>
+    <w:p>
+      <w:pPr>
+        <w:jc w:val="both"/>
+      </w:pPr>
+      <w:r>
+        <w:t>This document contains a description of how the team members have been recruited, as well as a personal information sheet for each member. In addition, it contains a formal agreement in which all members of the group commit themselves to carry out the work of the subject.</w:t>
+      </w:r>
+    </w:p>
+    <w:p>
+      <w:pPr>
         <w:spacing w:after="160" w:line="259" w:lineRule="auto"/>
         <w:rPr>
           <w:rStyle w:val="Ttulo1Car"/>
-        </w:rPr>
-      </w:pPr>
-    </w:p>
-    <w:p>
-      <w:pPr>
-        <w:pStyle w:val="Ttulo1"/>
+          <w:rFonts w:eastAsiaTheme="minorHAnsi" w:cstheme="minorBidi"/>
+          <w:color w:val="auto"/>
+          <w:sz w:val="24"/>
+          <w:szCs w:val="24"/>
+        </w:rPr>
+      </w:pPr>
+    </w:p>
+    <w:p>
+      <w:pPr>
+        <w:spacing w:after="160" w:line="259" w:lineRule="auto"/>
         <w:rPr>
           <w:rStyle w:val="Ttulo1Car"/>
         </w:rPr>
       </w:pPr>
-      <w:bookmarkStart w:id="8" w:name="_Toc66209010"/>
       <w:r>
         <w:rPr>
           <w:rStyle w:val="Ttulo1Car"/>
         </w:rPr>
+        <w:br w:type="page"/>
+      </w:r>
+    </w:p>
+    <w:p>
+      <w:pPr>
+        <w:jc w:val="both"/>
+        <w:rPr>
+          <w:rStyle w:val="Ttulo1Car"/>
+        </w:rPr>
+      </w:pPr>
+      <w:bookmarkStart w:id="9" w:name="_Toc66813094"/>
+      <w:r>
+        <w:rPr>
+          <w:rStyle w:val="Ttulo1Car"/>
+        </w:rPr>
+        <w:lastRenderedPageBreak/>
         <w:t>Recruitment</w:t>
       </w:r>
-      <w:bookmarkEnd w:id="8"/>
       <w:bookmarkEnd w:id="7"/>
       <w:bookmarkEnd w:id="6"/>
+      <w:bookmarkEnd w:id="9"/>
     </w:p>
     <w:p/>
     <w:p>
@@ -1316,25 +1449,25 @@
       <w:pPr>
         <w:pStyle w:val="Ttulo1"/>
       </w:pPr>
-      <w:bookmarkStart w:id="9" w:name="_Toc66203115"/>
-      <w:bookmarkStart w:id="10" w:name="_Toc66204066"/>
-      <w:bookmarkStart w:id="11" w:name="_Toc66209011"/>
+      <w:bookmarkStart w:id="10" w:name="_Toc66203115"/>
+      <w:bookmarkStart w:id="11" w:name="_Toc66204066"/>
+      <w:bookmarkStart w:id="12" w:name="_Toc66813095"/>
       <w:r>
         <w:lastRenderedPageBreak/>
         <w:t>Members</w:t>
       </w:r>
-      <w:bookmarkEnd w:id="9"/>
       <w:bookmarkEnd w:id="10"/>
       <w:bookmarkEnd w:id="11"/>
+      <w:bookmarkEnd w:id="12"/>
     </w:p>
     <w:p/>
     <w:p>
       <w:pPr>
         <w:pStyle w:val="Ttulo2"/>
       </w:pPr>
-      <w:bookmarkStart w:id="12" w:name="_Toc66203116"/>
-      <w:bookmarkStart w:id="13" w:name="_Toc66204067"/>
-      <w:bookmarkStart w:id="14" w:name="_Toc66209012"/>
+      <w:bookmarkStart w:id="13" w:name="_Toc66203116"/>
+      <w:bookmarkStart w:id="14" w:name="_Toc66204067"/>
+      <w:bookmarkStart w:id="15" w:name="_Toc66813096"/>
       <w:r>
         <w:t xml:space="preserve">Guillermo </w:t>
       </w:r>
@@ -1346,9 +1479,9 @@
       <w:r>
         <w:t xml:space="preserve"> Gil</w:t>
       </w:r>
-      <w:bookmarkEnd w:id="12"/>
       <w:bookmarkEnd w:id="13"/>
       <w:bookmarkEnd w:id="14"/>
+      <w:bookmarkEnd w:id="15"/>
     </w:p>
     <w:p>
       <w:pPr>
@@ -1380,7 +1513,7 @@
                     </pic:cNvPicPr>
                   </pic:nvPicPr>
                   <pic:blipFill rotWithShape="1">
-                    <a:blip r:embed="rId13" cstate="print">
+                    <a:blip r:embed="rId14" cstate="print">
                       <a:extLst>
                         <a:ext uri="{28A0092B-C50C-407E-A947-70E740481C1C}">
                           <a14:useLocalDpi xmlns:a14="http://schemas.microsoft.com/office/drawing/2010/main" val="0"/>
@@ -1423,26 +1556,28 @@
     <w:p>
       <w:pPr>
         <w:pStyle w:val="Ttulo5"/>
+        <w:jc w:val="both"/>
       </w:pPr>
       <w:r>
         <w:t>Contact data</w:t>
       </w:r>
     </w:p>
-    <w:p/>
-    <w:p>
-      <w:r>
-        <w:t>Corporate</w:t>
-      </w:r>
-      <w:r>
-        <w:rPr>
-          <w:rStyle w:val="Ttulo8Car"/>
-        </w:rPr>
-        <w:t xml:space="preserve"> e-mail:</w:t>
+    <w:p>
+      <w:pPr>
+        <w:jc w:val="both"/>
+      </w:pPr>
+    </w:p>
+    <w:p>
+      <w:pPr>
+        <w:jc w:val="both"/>
+      </w:pPr>
+      <w:r>
+        <w:t>Corporate e-mail:</w:t>
       </w:r>
       <w:r>
         <w:t xml:space="preserve"> </w:t>
       </w:r>
-      <w:hyperlink r:id="rId14" w:history="1">
+      <w:hyperlink r:id="rId15" w:history="1">
         <w:r>
           <w:rPr>
             <w:rStyle w:val="Hipervnculo"/>
@@ -1451,16 +1586,25 @@
         </w:r>
       </w:hyperlink>
     </w:p>
-    <w:p/>
+    <w:p>
+      <w:pPr>
+        <w:jc w:val="both"/>
+      </w:pPr>
+    </w:p>
     <w:p>
       <w:pPr>
         <w:pStyle w:val="Ttulo5"/>
+        <w:jc w:val="both"/>
       </w:pPr>
       <w:r>
         <w:t>Roles</w:t>
       </w:r>
     </w:p>
-    <w:p/>
+    <w:p>
+      <w:pPr>
+        <w:jc w:val="both"/>
+      </w:pPr>
+    </w:p>
     <w:p>
       <w:pPr>
         <w:pStyle w:val="Prrafodelista"/>
@@ -1536,10 +1680,15 @@
         <w:t>Person in charge of doing functional, performance and acceptance testing.</w:t>
       </w:r>
     </w:p>
-    <w:p/>
+    <w:p>
+      <w:pPr>
+        <w:jc w:val="both"/>
+      </w:pPr>
+    </w:p>
     <w:p>
       <w:pPr>
         <w:pStyle w:val="Ttulo5"/>
+        <w:jc w:val="both"/>
       </w:pPr>
       <w:r>
         <w:t>Performance assessment</w:t>
@@ -1548,9 +1697,16 @@
     <w:p>
       <w:pPr>
         <w:pStyle w:val="Ttulo5"/>
-      </w:pPr>
-    </w:p>
-    <w:p>
+        <w:jc w:val="both"/>
+      </w:pPr>
+    </w:p>
+    <w:p>
+      <w:pPr>
+        <w:jc w:val="both"/>
+      </w:pPr>
+      <w:r>
+        <w:t>He has taken part in the first deliverable in the way we expected. He worked well.</w:t>
+      </w:r>
       <w:r>
         <w:br w:type="page"/>
       </w:r>
@@ -1559,12 +1715,12 @@
       <w:pPr>
         <w:pStyle w:val="Ttulo2"/>
       </w:pPr>
-      <w:bookmarkStart w:id="15" w:name="_Toc66209013"/>
+      <w:bookmarkStart w:id="16" w:name="_Toc66813097"/>
       <w:r>
         <w:lastRenderedPageBreak/>
         <w:t>Francisco Rodríguez Pérez</w:t>
       </w:r>
-      <w:bookmarkEnd w:id="15"/>
+      <w:bookmarkEnd w:id="16"/>
     </w:p>
     <w:p>
       <w:pPr>
@@ -1597,7 +1753,7 @@
                     <pic:cNvPicPr/>
                   </pic:nvPicPr>
                   <pic:blipFill rotWithShape="1">
-                    <a:blip r:embed="rId15"/>
+                    <a:blip r:embed="rId16"/>
                     <a:srcRect l="19226" t="4233" r="44438" b="18239"/>
                     <a:stretch/>
                   </pic:blipFill>
@@ -1629,26 +1785,28 @@
     <w:p>
       <w:pPr>
         <w:pStyle w:val="Ttulo5"/>
+        <w:jc w:val="both"/>
       </w:pPr>
       <w:r>
         <w:t>Contact data</w:t>
       </w:r>
     </w:p>
-    <w:p/>
-    <w:p>
-      <w:r>
-        <w:t>Corporate</w:t>
-      </w:r>
-      <w:r>
-        <w:rPr>
-          <w:rStyle w:val="Ttulo8Car"/>
-        </w:rPr>
-        <w:t xml:space="preserve"> e-mail:</w:t>
+    <w:p>
+      <w:pPr>
+        <w:jc w:val="both"/>
+      </w:pPr>
+    </w:p>
+    <w:p>
+      <w:pPr>
+        <w:jc w:val="both"/>
+      </w:pPr>
+      <w:r>
+        <w:t>Corporate e-mail:</w:t>
       </w:r>
       <w:r>
         <w:t xml:space="preserve"> </w:t>
       </w:r>
-      <w:hyperlink r:id="rId16" w:history="1">
+      <w:hyperlink r:id="rId17" w:history="1">
         <w:r>
           <w:rPr>
             <w:rStyle w:val="Hipervnculo"/>
@@ -1657,16 +1815,25 @@
         </w:r>
       </w:hyperlink>
     </w:p>
-    <w:p/>
+    <w:p>
+      <w:pPr>
+        <w:jc w:val="both"/>
+      </w:pPr>
+    </w:p>
     <w:p>
       <w:pPr>
         <w:pStyle w:val="Ttulo5"/>
+        <w:jc w:val="both"/>
       </w:pPr>
       <w:r>
         <w:t>Roles</w:t>
       </w:r>
     </w:p>
-    <w:p/>
+    <w:p>
+      <w:pPr>
+        <w:jc w:val="both"/>
+      </w:pPr>
+    </w:p>
     <w:p>
       <w:pPr>
         <w:pStyle w:val="Prrafodelista"/>
@@ -1715,10 +1882,15 @@
         <w:t xml:space="preserve"> Person in charge of doing functional, performance and acceptance testing.</w:t>
       </w:r>
     </w:p>
-    <w:p/>
+    <w:p>
+      <w:pPr>
+        <w:jc w:val="both"/>
+      </w:pPr>
+    </w:p>
     <w:p>
       <w:pPr>
         <w:pStyle w:val="Ttulo5"/>
+        <w:jc w:val="both"/>
       </w:pPr>
       <w:r>
         <w:t>Performance assessment</w:t>
@@ -1727,9 +1899,16 @@
     <w:p>
       <w:pPr>
         <w:pStyle w:val="Ttulo5"/>
-      </w:pPr>
-    </w:p>
-    <w:p>
+        <w:jc w:val="both"/>
+      </w:pPr>
+    </w:p>
+    <w:p>
+      <w:pPr>
+        <w:jc w:val="both"/>
+      </w:pPr>
+      <w:r>
+        <w:t>He has taken part in the first deliverable in the way we expected. He worked well.</w:t>
+      </w:r>
       <w:r>
         <w:br w:type="page"/>
       </w:r>
@@ -1738,12 +1917,12 @@
       <w:pPr>
         <w:pStyle w:val="Ttulo2"/>
       </w:pPr>
-      <w:bookmarkStart w:id="16" w:name="_Toc66209014"/>
+      <w:bookmarkStart w:id="17" w:name="_Toc66813098"/>
       <w:r>
         <w:lastRenderedPageBreak/>
         <w:t>Carmen María Muñoz Pérez</w:t>
       </w:r>
-      <w:bookmarkEnd w:id="16"/>
+      <w:bookmarkEnd w:id="17"/>
     </w:p>
     <w:p>
       <w:pPr>
@@ -1778,7 +1957,7 @@
                     </pic:cNvPicPr>
                   </pic:nvPicPr>
                   <pic:blipFill rotWithShape="1">
-                    <a:blip r:embed="rId17">
+                    <a:blip r:embed="rId18">
                       <a:extLst>
                         <a:ext uri="{28A0092B-C50C-407E-A947-70E740481C1C}">
                           <a14:useLocalDpi xmlns:a14="http://schemas.microsoft.com/office/drawing/2010/main" val="0"/>
@@ -1817,26 +1996,28 @@
     <w:p>
       <w:pPr>
         <w:pStyle w:val="Ttulo5"/>
+        <w:jc w:val="both"/>
       </w:pPr>
       <w:r>
         <w:t>Contact data</w:t>
       </w:r>
     </w:p>
-    <w:p/>
-    <w:p>
-      <w:r>
-        <w:t>Corporate</w:t>
-      </w:r>
-      <w:r>
-        <w:rPr>
-          <w:rStyle w:val="Ttulo8Car"/>
-        </w:rPr>
-        <w:t xml:space="preserve"> e-mail:</w:t>
+    <w:p>
+      <w:pPr>
+        <w:jc w:val="both"/>
+      </w:pPr>
+    </w:p>
+    <w:p>
+      <w:pPr>
+        <w:jc w:val="both"/>
+      </w:pPr>
+      <w:r>
+        <w:t>Corporate e-mail:</w:t>
       </w:r>
       <w:r>
         <w:t xml:space="preserve"> </w:t>
       </w:r>
-      <w:hyperlink r:id="rId18" w:history="1">
+      <w:hyperlink r:id="rId19" w:history="1">
         <w:r>
           <w:rPr>
             <w:rStyle w:val="Hipervnculo"/>
@@ -1846,6 +2027,9 @@
       </w:hyperlink>
     </w:p>
     <w:p>
+      <w:pPr>
+        <w:jc w:val="both"/>
+      </w:pPr>
       <w:r>
         <w:t xml:space="preserve"> </w:t>
       </w:r>
@@ -1853,12 +2037,17 @@
     <w:p>
       <w:pPr>
         <w:pStyle w:val="Ttulo5"/>
+        <w:jc w:val="both"/>
       </w:pPr>
       <w:r>
         <w:t>Roles</w:t>
       </w:r>
     </w:p>
-    <w:p/>
+    <w:p>
+      <w:pPr>
+        <w:jc w:val="both"/>
+      </w:pPr>
+    </w:p>
     <w:p>
       <w:pPr>
         <w:pStyle w:val="Prrafodelista"/>
@@ -1907,10 +2096,15 @@
         <w:t xml:space="preserve"> Person in charge of doing functional, performance and acceptance testing.</w:t>
       </w:r>
     </w:p>
-    <w:p/>
+    <w:p>
+      <w:pPr>
+        <w:jc w:val="both"/>
+      </w:pPr>
+    </w:p>
     <w:p>
       <w:pPr>
         <w:pStyle w:val="Ttulo5"/>
+        <w:jc w:val="both"/>
       </w:pPr>
       <w:r>
         <w:t>Performance assessment</w:t>
@@ -1919,9 +2113,16 @@
     <w:p>
       <w:pPr>
         <w:pStyle w:val="Ttulo5"/>
-      </w:pPr>
-    </w:p>
-    <w:p>
+        <w:jc w:val="both"/>
+      </w:pPr>
+    </w:p>
+    <w:p>
+      <w:pPr>
+        <w:jc w:val="both"/>
+      </w:pPr>
+      <w:r>
+        <w:t>She has taken part in the first deliverable in the way we expected. She worked well.</w:t>
+      </w:r>
       <w:r>
         <w:br w:type="page"/>
       </w:r>
@@ -1930,7 +2131,7 @@
       <w:pPr>
         <w:pStyle w:val="Ttulo2"/>
       </w:pPr>
-      <w:bookmarkStart w:id="17" w:name="_Toc66209015"/>
+      <w:bookmarkStart w:id="18" w:name="_Toc66813099"/>
       <w:r>
         <w:lastRenderedPageBreak/>
         <w:t xml:space="preserve">George </w:t>
@@ -1943,7 +2144,7 @@
       <w:r>
         <w:t xml:space="preserve"> Bogdan</w:t>
       </w:r>
-      <w:bookmarkEnd w:id="17"/>
+      <w:bookmarkEnd w:id="18"/>
     </w:p>
     <w:p>
       <w:pPr>
@@ -1978,7 +2179,7 @@
                     </pic:cNvPicPr>
                   </pic:nvPicPr>
                   <pic:blipFill>
-                    <a:blip r:embed="rId19">
+                    <a:blip r:embed="rId20">
                       <a:extLst>
                         <a:ext uri="{28A0092B-C50C-407E-A947-70E740481C1C}">
                           <a14:useLocalDpi xmlns:a14="http://schemas.microsoft.com/office/drawing/2010/main" val="0"/>
@@ -2019,26 +2220,28 @@
     <w:p>
       <w:pPr>
         <w:pStyle w:val="Ttulo5"/>
+        <w:jc w:val="both"/>
       </w:pPr>
       <w:r>
         <w:t>Contact data</w:t>
       </w:r>
     </w:p>
-    <w:p/>
-    <w:p>
-      <w:r>
-        <w:t>Corporate</w:t>
-      </w:r>
-      <w:r>
-        <w:rPr>
-          <w:rStyle w:val="Ttulo8Car"/>
-        </w:rPr>
-        <w:t xml:space="preserve"> e-mail:</w:t>
+    <w:p>
+      <w:pPr>
+        <w:jc w:val="both"/>
+      </w:pPr>
+    </w:p>
+    <w:p>
+      <w:pPr>
+        <w:jc w:val="both"/>
+      </w:pPr>
+      <w:r>
+        <w:t>Corporate e-mail:</w:t>
       </w:r>
       <w:r>
         <w:t xml:space="preserve"> </w:t>
       </w:r>
-      <w:hyperlink r:id="rId20" w:history="1">
+      <w:hyperlink r:id="rId21" w:history="1">
         <w:r>
           <w:rPr>
             <w:rStyle w:val="Hipervnculo"/>
@@ -2048,6 +2251,9 @@
       </w:hyperlink>
     </w:p>
     <w:p>
+      <w:pPr>
+        <w:jc w:val="both"/>
+      </w:pPr>
       <w:r>
         <w:t xml:space="preserve"> </w:t>
       </w:r>
@@ -2055,12 +2261,17 @@
     <w:p>
       <w:pPr>
         <w:pStyle w:val="Ttulo5"/>
+        <w:jc w:val="both"/>
       </w:pPr>
       <w:r>
         <w:t>Roles</w:t>
       </w:r>
     </w:p>
-    <w:p/>
+    <w:p>
+      <w:pPr>
+        <w:jc w:val="both"/>
+      </w:pPr>
+    </w:p>
     <w:p>
       <w:pPr>
         <w:pStyle w:val="Prrafodelista"/>
@@ -2109,10 +2320,15 @@
         <w:t xml:space="preserve"> Person in charge of doing functional, performance and acceptance testing.</w:t>
       </w:r>
     </w:p>
-    <w:p/>
+    <w:p>
+      <w:pPr>
+        <w:jc w:val="both"/>
+      </w:pPr>
+    </w:p>
     <w:p>
       <w:pPr>
         <w:pStyle w:val="Ttulo5"/>
+        <w:jc w:val="both"/>
       </w:pPr>
       <w:r>
         <w:t>Performance assessment</w:t>
@@ -2121,9 +2337,16 @@
     <w:p>
       <w:pPr>
         <w:pStyle w:val="Ttulo5"/>
-      </w:pPr>
-    </w:p>
-    <w:p>
+        <w:jc w:val="both"/>
+      </w:pPr>
+    </w:p>
+    <w:p>
+      <w:pPr>
+        <w:jc w:val="both"/>
+      </w:pPr>
+      <w:r>
+        <w:t>He has taken part in the first deliverable in the way we expected. He worked well.</w:t>
+      </w:r>
       <w:r>
         <w:br w:type="page"/>
       </w:r>
@@ -2132,15 +2355,18 @@
       <w:pPr>
         <w:pStyle w:val="Ttulo1"/>
       </w:pPr>
-      <w:bookmarkStart w:id="18" w:name="_Toc66209016"/>
+      <w:bookmarkStart w:id="19" w:name="_Toc66813100"/>
       <w:r>
         <w:lastRenderedPageBreak/>
         <w:t>Responsibility agreement</w:t>
       </w:r>
-      <w:bookmarkEnd w:id="18"/>
+      <w:bookmarkEnd w:id="19"/>
     </w:p>
     <w:p/>
     <w:p>
+      <w:pPr>
+        <w:jc w:val="both"/>
+      </w:pPr>
       <w:r>
         <w:t xml:space="preserve">We, group 4 of DP2, composed of Guillermo </w:t>
       </w:r>
@@ -2161,8 +2387,15 @@
         <w:t>, having read, understood and accepted the organization and evaluation of the course, hereby declare to work together in order to achieve the grade A, agreed by simple majority.</w:t>
       </w:r>
     </w:p>
-    <w:p/>
-    <w:p>
+    <w:p>
+      <w:pPr>
+        <w:jc w:val="both"/>
+      </w:pPr>
+    </w:p>
+    <w:p>
+      <w:pPr>
+        <w:jc w:val="both"/>
+      </w:pPr>
       <w:proofErr w:type="gramStart"/>
       <w:r>
         <w:t>In the event that</w:t>
@@ -2172,8 +2405,15 @@
         <w:t xml:space="preserve"> a member of the group does not perform adequately, he/she will be expelled from the group, which will result in the failure of the course. Failure to perform adequately is defined as:</w:t>
       </w:r>
     </w:p>
-    <w:p/>
-    <w:p>
+    <w:p>
+      <w:pPr>
+        <w:jc w:val="both"/>
+      </w:pPr>
+    </w:p>
+    <w:p>
+      <w:pPr>
+        <w:jc w:val="both"/>
+      </w:pPr>
       <w:r>
         <w:t xml:space="preserve">- Failure to perform the assigned tasks in a sprint, </w:t>
       </w:r>
@@ -2187,6 +2427,9 @@
       </w:r>
     </w:p>
     <w:p>
+      <w:pPr>
+        <w:jc w:val="both"/>
+      </w:pPr>
       <w:r>
         <w:t>- Repeatedly provoking disputes or unrest in the group, preventing the achievement of a common agreement.</w:t>
       </w:r>
@@ -2194,11 +2437,13 @@
     <w:p>
       <w:pPr>
         <w:spacing w:after="160" w:line="259" w:lineRule="auto"/>
+        <w:jc w:val="both"/>
       </w:pPr>
     </w:p>
     <w:p>
       <w:pPr>
         <w:spacing w:after="160" w:line="259" w:lineRule="auto"/>
+        <w:jc w:val="both"/>
       </w:pPr>
       <w:r>
         <w:t xml:space="preserve">On the ninth day of </w:t>
@@ -2282,7 +2527,7 @@
                           <pic:cNvPicPr/>
                         </pic:nvPicPr>
                         <pic:blipFill>
-                          <a:blip r:embed="rId21"/>
+                          <a:blip r:embed="rId22"/>
                           <a:stretch>
                             <a:fillRect/>
                           </a:stretch>
@@ -2347,7 +2592,7 @@
                           <pic:cNvPicPr/>
                         </pic:nvPicPr>
                         <pic:blipFill>
-                          <a:blip r:embed="rId22"/>
+                          <a:blip r:embed="rId23"/>
                           <a:stretch>
                             <a:fillRect/>
                           </a:stretch>
@@ -2410,7 +2655,7 @@
                           <pic:cNvPicPr/>
                         </pic:nvPicPr>
                         <pic:blipFill>
-                          <a:blip r:embed="rId23" cstate="print">
+                          <a:blip r:embed="rId24" cstate="print">
                             <a:extLst>
                               <a:ext uri="{28A0092B-C50C-407E-A947-70E740481C1C}">
                                 <a14:useLocalDpi xmlns:a14="http://schemas.microsoft.com/office/drawing/2010/main" val="0"/>
@@ -2495,7 +2740,7 @@
                           </pic:cNvPicPr>
                         </pic:nvPicPr>
                         <pic:blipFill>
-                          <a:blip r:embed="rId24">
+                          <a:blip r:embed="rId25">
                             <a:extLst>
                               <a:ext uri="{28A0092B-C50C-407E-A947-70E740481C1C}">
                                 <a14:useLocalDpi xmlns:a14="http://schemas.microsoft.com/office/drawing/2010/main" val="0"/>
@@ -2546,12 +2791,12 @@
       </w:pPr>
     </w:p>
     <w:sectPr>
-      <w:footerReference w:type="first" r:id="rId25"/>
+      <w:footerReference w:type="default" r:id="rId26"/>
+      <w:footerReference w:type="first" r:id="rId27"/>
       <w:pgSz w:w="11906" w:h="16838"/>
       <w:pgMar w:top="1417" w:right="1701" w:bottom="1417" w:left="1701" w:header="708" w:footer="708" w:gutter="0"/>
       <w:pgNumType w:start="1"/>
       <w:cols w:space="708"/>
-      <w:titlePg/>
       <w:docGrid w:linePitch="360"/>
     </w:sectPr>
   </w:body>
@@ -2578,6 +2823,22 @@
 </file>
 
 <file path=word/footer1.xml><?xml version="1.0" encoding="utf-8"?>
+<w:ftr xmlns:wpc="http://schemas.microsoft.com/office/word/2010/wordprocessingCanvas" xmlns:cx="http://schemas.microsoft.com/office/drawing/2014/chartex" xmlns:cx1="http://schemas.microsoft.com/office/drawing/2015/9/8/chartex" xmlns:cx2="http://schemas.microsoft.com/office/drawing/2015/10/21/chartex" xmlns:cx3="http://schemas.microsoft.com/office/drawing/2016/5/9/chartex" xmlns:cx4="http://schemas.microsoft.com/office/drawing/2016/5/10/chartex" xmlns:cx5="http://schemas.microsoft.com/office/drawing/2016/5/11/chartex" xmlns:cx6="http://schemas.microsoft.com/office/drawing/2016/5/12/chartex" xmlns:cx7="http://schemas.microsoft.com/office/drawing/2016/5/13/chartex" xmlns:cx8="http://schemas.microsoft.com/office/drawing/2016/5/14/chartex" xmlns:mc="http://schemas.openxmlformats.org/markup-compatibility/2006" xmlns:aink="http://schemas.microsoft.com/office/drawing/2016/ink" xmlns:am3d="http://schemas.microsoft.com/office/drawing/2017/model3d" xmlns:o="urn:schemas-microsoft-com:office:office" xmlns:r="http://schemas.openxmlformats.org/officeDocument/2006/relationships" xmlns:m="http://schemas.openxmlformats.org/officeDocument/2006/math" xmlns:v="urn:schemas-microsoft-com:vml" xmlns:wp14="http://schemas.microsoft.com/office/word/2010/wordprocessingDrawing" xmlns:wp="http://schemas.openxmlformats.org/drawingml/2006/wordprocessingDrawing" xmlns:w10="urn:schemas-microsoft-com:office:word" xmlns:w="http://schemas.openxmlformats.org/wordprocessingml/2006/main" xmlns:w14="http://schemas.microsoft.com/office/word/2010/wordml" xmlns:w15="http://schemas.microsoft.com/office/word/2012/wordml" xmlns:w16cex="http://schemas.microsoft.com/office/word/2018/wordml/cex" xmlns:w16cid="http://schemas.microsoft.com/office/word/2016/wordml/cid" xmlns:w16="http://schemas.microsoft.com/office/word/2018/wordml" xmlns:w16se="http://schemas.microsoft.com/office/word/2015/wordml/symex" xmlns:wpg="http://schemas.microsoft.com/office/word/2010/wordprocessingGroup" xmlns:wpi="http://schemas.microsoft.com/office/word/2010/wordprocessingInk" xmlns:wne="http://schemas.microsoft.com/office/word/2006/wordml" xmlns:wps="http://schemas.microsoft.com/office/word/2010/wordprocessingShape" mc:Ignorable="w14 w15 w16se w16cid w16 w16cex wp14">
+  <w:p>
+    <w:pPr>
+      <w:pStyle w:val="Piedepgina"/>
+      <w:jc w:val="right"/>
+    </w:pPr>
+  </w:p>
+  <w:p>
+    <w:pPr>
+      <w:pStyle w:val="Piedepgina"/>
+    </w:pPr>
+  </w:p>
+</w:ftr>
+</file>
+
+<file path=word/footer2.xml><?xml version="1.0" encoding="utf-8"?>
 <w:ftr xmlns:wpc="http://schemas.microsoft.com/office/word/2010/wordprocessingCanvas" xmlns:cx="http://schemas.microsoft.com/office/drawing/2014/chartex" xmlns:cx1="http://schemas.microsoft.com/office/drawing/2015/9/8/chartex" xmlns:cx2="http://schemas.microsoft.com/office/drawing/2015/10/21/chartex" xmlns:cx3="http://schemas.microsoft.com/office/drawing/2016/5/9/chartex" xmlns:cx4="http://schemas.microsoft.com/office/drawing/2016/5/10/chartex" xmlns:cx5="http://schemas.microsoft.com/office/drawing/2016/5/11/chartex" xmlns:cx6="http://schemas.microsoft.com/office/drawing/2016/5/12/chartex" xmlns:cx7="http://schemas.microsoft.com/office/drawing/2016/5/13/chartex" xmlns:cx8="http://schemas.microsoft.com/office/drawing/2016/5/14/chartex" xmlns:mc="http://schemas.openxmlformats.org/markup-compatibility/2006" xmlns:aink="http://schemas.microsoft.com/office/drawing/2016/ink" xmlns:am3d="http://schemas.microsoft.com/office/drawing/2017/model3d" xmlns:o="urn:schemas-microsoft-com:office:office" xmlns:r="http://schemas.openxmlformats.org/officeDocument/2006/relationships" xmlns:m="http://schemas.openxmlformats.org/officeDocument/2006/math" xmlns:v="urn:schemas-microsoft-com:vml" xmlns:wp14="http://schemas.microsoft.com/office/word/2010/wordprocessingDrawing" xmlns:wp="http://schemas.openxmlformats.org/drawingml/2006/wordprocessingDrawing" xmlns:w10="urn:schemas-microsoft-com:office:word" xmlns:w="http://schemas.openxmlformats.org/wordprocessingml/2006/main" xmlns:w14="http://schemas.microsoft.com/office/word/2010/wordml" xmlns:w15="http://schemas.microsoft.com/office/word/2012/wordml" xmlns:w16cex="http://schemas.microsoft.com/office/word/2018/wordml/cex" xmlns:w16cid="http://schemas.microsoft.com/office/word/2016/wordml/cid" xmlns:w16="http://schemas.microsoft.com/office/word/2018/wordml" xmlns:w16se="http://schemas.microsoft.com/office/word/2015/wordml/symex" xmlns:wpg="http://schemas.microsoft.com/office/word/2010/wordprocessingGroup" xmlns:wpi="http://schemas.microsoft.com/office/word/2010/wordprocessingInk" xmlns:wne="http://schemas.microsoft.com/office/word/2006/wordml" xmlns:wps="http://schemas.microsoft.com/office/word/2010/wordprocessingShape" mc:Ignorable="w14 w15 w16se w16cid w16 w16cex wp14">
   <w:p>
     <w:pPr>
@@ -2591,7 +2852,67 @@
 </w:ftr>
 </file>
 
-<file path=word/footer2.xml><?xml version="1.0" encoding="utf-8"?>
+<file path=word/footer3.xml><?xml version="1.0" encoding="utf-8"?>
+<w:ftr xmlns:wpc="http://schemas.microsoft.com/office/word/2010/wordprocessingCanvas" xmlns:cx="http://schemas.microsoft.com/office/drawing/2014/chartex" xmlns:cx1="http://schemas.microsoft.com/office/drawing/2015/9/8/chartex" xmlns:cx2="http://schemas.microsoft.com/office/drawing/2015/10/21/chartex" xmlns:cx3="http://schemas.microsoft.com/office/drawing/2016/5/9/chartex" xmlns:cx4="http://schemas.microsoft.com/office/drawing/2016/5/10/chartex" xmlns:cx5="http://schemas.microsoft.com/office/drawing/2016/5/11/chartex" xmlns:cx6="http://schemas.microsoft.com/office/drawing/2016/5/12/chartex" xmlns:cx7="http://schemas.microsoft.com/office/drawing/2016/5/13/chartex" xmlns:cx8="http://schemas.microsoft.com/office/drawing/2016/5/14/chartex" xmlns:mc="http://schemas.openxmlformats.org/markup-compatibility/2006" xmlns:aink="http://schemas.microsoft.com/office/drawing/2016/ink" xmlns:am3d="http://schemas.microsoft.com/office/drawing/2017/model3d" xmlns:o="urn:schemas-microsoft-com:office:office" xmlns:r="http://schemas.openxmlformats.org/officeDocument/2006/relationships" xmlns:m="http://schemas.openxmlformats.org/officeDocument/2006/math" xmlns:v="urn:schemas-microsoft-com:vml" xmlns:wp14="http://schemas.microsoft.com/office/word/2010/wordprocessingDrawing" xmlns:wp="http://schemas.openxmlformats.org/drawingml/2006/wordprocessingDrawing" xmlns:w10="urn:schemas-microsoft-com:office:word" xmlns:w="http://schemas.openxmlformats.org/wordprocessingml/2006/main" xmlns:w14="http://schemas.microsoft.com/office/word/2010/wordml" xmlns:w15="http://schemas.microsoft.com/office/word/2012/wordml" xmlns:w16cex="http://schemas.microsoft.com/office/word/2018/wordml/cex" xmlns:w16cid="http://schemas.microsoft.com/office/word/2016/wordml/cid" xmlns:w16="http://schemas.microsoft.com/office/word/2018/wordml" xmlns:w16se="http://schemas.microsoft.com/office/word/2015/wordml/symex" xmlns:wpg="http://schemas.microsoft.com/office/word/2010/wordprocessingGroup" xmlns:wpi="http://schemas.microsoft.com/office/word/2010/wordprocessingInk" xmlns:wne="http://schemas.microsoft.com/office/word/2006/wordml" xmlns:wps="http://schemas.microsoft.com/office/word/2010/wordprocessingShape" mc:Ignorable="w14 w15 w16se w16cid w16 w16cex wp14">
+  <w:sdt>
+    <w:sdtPr>
+      <w:rPr>
+        <w:lang w:val="es-ES"/>
+      </w:rPr>
+      <w:id w:val="710154681"/>
+      <w:docPartObj>
+        <w:docPartGallery w:val="Page Numbers (Bottom of Page)"/>
+        <w:docPartUnique/>
+      </w:docPartObj>
+    </w:sdtPr>
+    <w:sdtContent>
+      <w:p>
+        <w:pPr>
+          <w:pStyle w:val="Piedepgina"/>
+          <w:jc w:val="right"/>
+        </w:pPr>
+        <w:r>
+          <w:rPr>
+            <w:lang w:val="es-ES"/>
+          </w:rPr>
+          <w:t xml:space="preserve">Page | </w:t>
+        </w:r>
+        <w:r>
+          <w:fldChar w:fldCharType="begin"/>
+        </w:r>
+        <w:r>
+          <w:instrText>PAGE   \* MERGEFORMAT</w:instrText>
+        </w:r>
+        <w:r>
+          <w:fldChar w:fldCharType="separate"/>
+        </w:r>
+        <w:r>
+          <w:rPr>
+            <w:lang w:val="es-ES"/>
+          </w:rPr>
+          <w:t>2</w:t>
+        </w:r>
+        <w:r>
+          <w:fldChar w:fldCharType="end"/>
+        </w:r>
+        <w:r>
+          <w:rPr>
+            <w:lang w:val="es-ES"/>
+          </w:rPr>
+          <w:t xml:space="preserve"> </w:t>
+        </w:r>
+      </w:p>
+    </w:sdtContent>
+  </w:sdt>
+  <w:p>
+    <w:pPr>
+      <w:pStyle w:val="Piedepgina"/>
+    </w:pPr>
+  </w:p>
+</w:ftr>
+</file>
+
+<file path=word/footer4.xml><?xml version="1.0" encoding="utf-8"?>
 <w:ftr xmlns:wpc="http://schemas.microsoft.com/office/word/2010/wordprocessingCanvas" xmlns:cx="http://schemas.microsoft.com/office/drawing/2014/chartex" xmlns:cx1="http://schemas.microsoft.com/office/drawing/2015/9/8/chartex" xmlns:cx2="http://schemas.microsoft.com/office/drawing/2015/10/21/chartex" xmlns:cx3="http://schemas.microsoft.com/office/drawing/2016/5/9/chartex" xmlns:cx4="http://schemas.microsoft.com/office/drawing/2016/5/10/chartex" xmlns:cx5="http://schemas.microsoft.com/office/drawing/2016/5/11/chartex" xmlns:cx6="http://schemas.microsoft.com/office/drawing/2016/5/12/chartex" xmlns:cx7="http://schemas.microsoft.com/office/drawing/2016/5/13/chartex" xmlns:cx8="http://schemas.microsoft.com/office/drawing/2016/5/14/chartex" xmlns:mc="http://schemas.openxmlformats.org/markup-compatibility/2006" xmlns:aink="http://schemas.microsoft.com/office/drawing/2016/ink" xmlns:am3d="http://schemas.microsoft.com/office/drawing/2017/model3d" xmlns:o="urn:schemas-microsoft-com:office:office" xmlns:r="http://schemas.openxmlformats.org/officeDocument/2006/relationships" xmlns:m="http://schemas.openxmlformats.org/officeDocument/2006/math" xmlns:v="urn:schemas-microsoft-com:vml" xmlns:wp14="http://schemas.microsoft.com/office/word/2010/wordprocessingDrawing" xmlns:wp="http://schemas.openxmlformats.org/drawingml/2006/wordprocessingDrawing" xmlns:w10="urn:schemas-microsoft-com:office:word" xmlns:w="http://schemas.openxmlformats.org/wordprocessingml/2006/main" xmlns:w14="http://schemas.microsoft.com/office/word/2010/wordml" xmlns:w15="http://schemas.microsoft.com/office/word/2012/wordml" xmlns:w16cex="http://schemas.microsoft.com/office/word/2018/wordml/cex" xmlns:w16cid="http://schemas.microsoft.com/office/word/2016/wordml/cid" xmlns:w16="http://schemas.microsoft.com/office/word/2018/wordml" xmlns:w16se="http://schemas.microsoft.com/office/word/2015/wordml/symex" xmlns:wpg="http://schemas.microsoft.com/office/word/2010/wordprocessingGroup" xmlns:wpi="http://schemas.microsoft.com/office/word/2010/wordprocessingInk" xmlns:wne="http://schemas.microsoft.com/office/word/2006/wordml" xmlns:wps="http://schemas.microsoft.com/office/word/2010/wordprocessingShape" mc:Ignorable="w14 w15 w16se w16cid w16 w16cex wp14">
   <w:sdt>
     <w:sdtPr>
@@ -4495,21 +4816,6 @@
 </file>
 
 <file path=customXml/item1.xml><?xml version="1.0" encoding="utf-8"?>
-<p:properties xmlns:p="http://schemas.microsoft.com/office/2006/metadata/properties" xmlns:xsi="http://www.w3.org/2001/XMLSchema-instance" xmlns:pc="http://schemas.microsoft.com/office/infopath/2007/PartnerControls">
-  <documentManagement/>
-</p:properties>
-</file>
-
-<file path=customXml/item2.xml><?xml version="1.0" encoding="utf-8"?>
-<?mso-contentType ?>
-<FormTemplates xmlns="http://schemas.microsoft.com/sharepoint/v3/contenttype/forms">
-  <Display>DocumentLibraryForm</Display>
-  <Edit>DocumentLibraryForm</Edit>
-  <New>DocumentLibraryForm</New>
-</FormTemplates>
-</file>
-
-<file path=customXml/item3.xml><?xml version="1.0" encoding="utf-8"?>
 <ct:contentTypeSchema xmlns:ct="http://schemas.microsoft.com/office/2006/metadata/contentType" xmlns:ma="http://schemas.microsoft.com/office/2006/metadata/properties/metaAttributes" ct:_="" ma:_="" ma:contentTypeName="Documento" ma:contentTypeID="0x0101004456C7E81DAD1749BA8ECB90022C3198" ma:contentTypeVersion="4" ma:contentTypeDescription="Crear nuevo documento." ma:contentTypeScope="" ma:versionID="125bda8d6b778fda97087139b4cf9867">
   <xsd:schema xmlns:xsd="http://www.w3.org/2001/XMLSchema" xmlns:xs="http://www.w3.org/2001/XMLSchema" xmlns:p="http://schemas.microsoft.com/office/2006/metadata/properties" xmlns:ns3="e73060de-b9cb-4054-bd83-4c563de58a6c" targetNamespace="http://schemas.microsoft.com/office/2006/metadata/properties" ma:root="true" ma:fieldsID="9bf72f52f4b44cf7ba0e9bf8876518d1" ns3:_="">
     <xsd:import namespace="e73060de-b9cb-4054-bd83-4c563de58a6c"/>
@@ -4655,35 +4961,26 @@
 </ct:contentTypeSchema>
 </file>
 
-<file path=customXml/item4.xml><?xml version="1.0" encoding="utf-8"?>
+<file path=customXml/item2.xml><?xml version="1.0" encoding="utf-8"?>
 <b:Sources xmlns:b="http://schemas.openxmlformats.org/officeDocument/2006/bibliography" xmlns="http://schemas.openxmlformats.org/officeDocument/2006/bibliography" SelectedStyle="\APASixthEditionOfficeOnline.xsl" StyleName="APA" Version="6"/>
 </file>
 
-<file path=customXml/itemProps1.xml><?xml version="1.0" encoding="utf-8"?>
-<ds:datastoreItem xmlns:ds="http://schemas.openxmlformats.org/officeDocument/2006/customXml" ds:itemID="{F304CA9B-481B-44A7-B531-5475D5CC38F1}">
-  <ds:schemaRefs>
-    <ds:schemaRef ds:uri="e73060de-b9cb-4054-bd83-4c563de58a6c"/>
-    <ds:schemaRef ds:uri="http://schemas.microsoft.com/office/2006/metadata/properties"/>
-    <ds:schemaRef ds:uri="http://schemas.microsoft.com/office/2006/documentManagement/types"/>
-    <ds:schemaRef ds:uri="http://www.w3.org/XML/1998/namespace"/>
-    <ds:schemaRef ds:uri="http://schemas.openxmlformats.org/package/2006/metadata/core-properties"/>
-    <ds:schemaRef ds:uri="http://purl.org/dc/terms/"/>
-    <ds:schemaRef ds:uri="http://purl.org/dc/dcmitype/"/>
-    <ds:schemaRef ds:uri="http://schemas.microsoft.com/office/infopath/2007/PartnerControls"/>
-    <ds:schemaRef ds:uri="http://purl.org/dc/elements/1.1/"/>
-  </ds:schemaRefs>
-</ds:datastoreItem>
+<file path=customXml/item3.xml><?xml version="1.0" encoding="utf-8"?>
+<p:properties xmlns:p="http://schemas.microsoft.com/office/2006/metadata/properties" xmlns:xsi="http://www.w3.org/2001/XMLSchema-instance" xmlns:pc="http://schemas.microsoft.com/office/infopath/2007/PartnerControls">
+  <documentManagement/>
+</p:properties>
 </file>
 
-<file path=customXml/itemProps2.xml><?xml version="1.0" encoding="utf-8"?>
-<ds:datastoreItem xmlns:ds="http://schemas.openxmlformats.org/officeDocument/2006/customXml" ds:itemID="{CC346CCD-6166-4AE9-8CC6-C33460035022}">
-  <ds:schemaRefs>
-    <ds:schemaRef ds:uri="http://schemas.microsoft.com/sharepoint/v3/contenttype/forms"/>
-  </ds:schemaRefs>
-</ds:datastoreItem>
+<file path=customXml/item4.xml><?xml version="1.0" encoding="utf-8"?>
+<?mso-contentType ?>
+<FormTemplates xmlns="http://schemas.microsoft.com/sharepoint/v3/contenttype/forms">
+  <Display>DocumentLibraryForm</Display>
+  <Edit>DocumentLibraryForm</Edit>
+  <New>DocumentLibraryForm</New>
+</FormTemplates>
 </file>
 
-<file path=customXml/itemProps3.xml><?xml version="1.0" encoding="utf-8"?>
+<file path=customXml/itemProps1.xml><?xml version="1.0" encoding="utf-8"?>
 <ds:datastoreItem xmlns:ds="http://schemas.openxmlformats.org/officeDocument/2006/customXml" ds:itemID="{C8FB7DF9-DF3D-49F3-A9F6-390BC6AC85F3}">
   <ds:schemaRefs>
     <ds:schemaRef ds:uri="http://schemas.microsoft.com/office/2006/metadata/contentType"/>
@@ -4701,10 +4998,27 @@
 </ds:datastoreItem>
 </file>
 
-<file path=customXml/itemProps4.xml><?xml version="1.0" encoding="utf-8"?>
+<file path=customXml/itemProps2.xml><?xml version="1.0" encoding="utf-8"?>
 <ds:datastoreItem xmlns:ds="http://schemas.openxmlformats.org/officeDocument/2006/customXml" ds:itemID="{1CCEE2FE-799E-4636-822D-33D2BCA0669E}">
   <ds:schemaRefs>
     <ds:schemaRef ds:uri="http://schemas.openxmlformats.org/officeDocument/2006/bibliography"/>
   </ds:schemaRefs>
 </ds:datastoreItem>
+</file>
+
+<file path=customXml/itemProps3.xml><?xml version="1.0" encoding="utf-8"?>
+<ds:datastoreItem xmlns:ds="http://schemas.openxmlformats.org/officeDocument/2006/customXml" ds:itemID="{F304CA9B-481B-44A7-B531-5475D5CC38F1}">
+  <ds:schemaRefs>
+    <ds:schemaRef ds:uri="http://schemas.microsoft.com/office/2006/metadata/properties"/>
+    <ds:schemaRef ds:uri="http://schemas.microsoft.com/office/infopath/2007/PartnerControls"/>
+  </ds:schemaRefs>
+</ds:datastoreItem>
+</file>
+
+<file path=customXml/itemProps4.xml><?xml version="1.0" encoding="utf-8"?>
+<ds:datastoreItem xmlns:ds="http://schemas.openxmlformats.org/officeDocument/2006/customXml" ds:itemID="{CC346CCD-6166-4AE9-8CC6-C33460035022}">
+  <ds:schemaRefs>
+    <ds:schemaRef ds:uri="http://schemas.microsoft.com/sharepoint/v3/contenttype/forms"/>
+  </ds:schemaRefs>
+</ds:datastoreItem>
 </file>
</xml_diff>